<commit_message>
Updated resume for UTD ECS scholarship application
</commit_message>
<xml_diff>
--- a/resume/CV_NinadK.docx
+++ b/resume/CV_NinadK.docx
@@ -790,18 +790,6 @@
       </w:pPr>
       <w:r>
         <w:t xml:space="preserve">Utilized Kinect to track body joints and an inverse dynamics solver to infer force/torque estimates for an user</w:t>
-      </w:r>
-    </w:p>
-    <w:p>
-      <w:pPr>
-        <w:pStyle w:val="Compact"/>
-        <w:numPr>
-          <w:numId w:val="1008"/>
-          <w:ilvl w:val="0"/>
-        </w:numPr>
-      </w:pPr>
-      <w:r>
-        <w:t xml:space="preserve">User studies with subject matter experts showed the benefit of using a contact-less estimation method v/s telehealth</w:t>
       </w:r>
     </w:p>
     <w:p>
@@ -877,6 +865,29 @@
         </w:numPr>
       </w:pPr>
       <w:r>
+        <w:t xml:space="preserve">CIS2VR: CNN-based Indoor Scan to VR Environment Authoring Framework,</w:t>
+      </w:r>
+      <w:r>
+        <w:t xml:space="preserve"> </w:t>
+      </w:r>
+      <w:r>
+        <w:rPr>
+          <w:i/>
+        </w:rPr>
+        <w:t xml:space="preserve">In IEEE International Conference on AI &amp; extended and Virtual Reality (AIxVR) 2024</w:t>
+      </w:r>
+      <w:r>
+        <w:t xml:space="preserve">.</w:t>
+      </w:r>
+    </w:p>
+    <w:p>
+      <w:pPr>
+        <w:numPr>
+          <w:numId w:val="1009"/>
+          <w:ilvl w:val="0"/>
+        </w:numPr>
+      </w:pPr>
+      <w:r>
         <w:t xml:space="preserve">Self-Supervised Unseen Object Instance Segmentation via Long-Term Robot Interaction.</w:t>
       </w:r>
       <w:r>
@@ -1012,11 +1023,63 @@
         </w:rPr>
         <w:t xml:space="preserve">Professional Service:</w:t>
       </w:r>
-      <w:r>
-        <w:t xml:space="preserve"> </w:t>
-      </w:r>
-      <w:r>
-        <w:t xml:space="preserve">CoRL, ICRA, IROS, IEEE VR, ACM MM, ICMR, ICHI, IJCAI (external reviewer)</w:t>
+    </w:p>
+    <w:p>
+      <w:pPr>
+        <w:pStyle w:val="Compact"/>
+        <w:numPr>
+          <w:numId w:val="1010"/>
+          <w:ilvl w:val="0"/>
+        </w:numPr>
+      </w:pPr>
+      <w:r>
+        <w:t xml:space="preserve">Reviewer for CoRL, ICRA, IROS, IEEE VR, ACM MM, ICMR, ICHI, IJCAI (external reviewer)</w:t>
+      </w:r>
+    </w:p>
+    <w:p>
+      <w:pPr>
+        <w:pStyle w:val="Compact"/>
+        <w:numPr>
+          <w:numId w:val="1010"/>
+          <w:ilvl w:val="0"/>
+        </w:numPr>
+      </w:pPr>
+      <w:r>
+        <w:t xml:space="preserve">Organized the</w:t>
+      </w:r>
+      <w:r>
+        <w:t xml:space="preserve"> </w:t>
+      </w:r>
+      <w:hyperlink r:id="rId35">
+        <w:r>
+          <w:rPr>
+            <w:rStyle w:val="InternetLink"/>
+          </w:rPr>
+          <w:t xml:space="preserve">Workshop for Neural Representation Learning for Robot Manipulation</w:t>
+        </w:r>
+      </w:hyperlink>
+      <w:r>
+        <w:t xml:space="preserve"> </w:t>
+      </w:r>
+      <w:r>
+        <w:t xml:space="preserve">at CoRL 2023</w:t>
+      </w:r>
+    </w:p>
+    <w:p>
+      <w:pPr>
+        <w:pStyle w:val="FirstParagraph"/>
+      </w:pPr>
+      <w:r>
+        <w:rPr>
+          <w:b/>
+        </w:rPr>
+        <w:t xml:space="preserve">Teaching Assistant:</w:t>
+      </w:r>
+      <w:r>
+        <w:t xml:space="preserve"> </w:t>
+      </w:r>
+      <w:r>
+        <w:t xml:space="preserve">Machine Learning, Robotics, Computer Graphics, NLP, Statistics for Data Science</w:t>
       </w:r>
     </w:p>
     <w:p>
@@ -1027,201 +1090,134 @@
         <w:rPr>
           <w:b/>
         </w:rPr>
-        <w:t xml:space="preserve">Teaching Assistant:</w:t>
-      </w:r>
-      <w:r>
-        <w:t xml:space="preserve"> </w:t>
-      </w:r>
-      <w:r>
-        <w:t xml:space="preserve">Machine Learning, Robotics, Computer Graphics, Statistics for Data Science</w:t>
-      </w:r>
-    </w:p>
-    <w:p>
-      <w:pPr>
-        <w:pStyle w:val="TextBody"/>
+        <w:t xml:space="preserve">Mentorship:</w:t>
+      </w:r>
+      <w:r>
+        <w:t xml:space="preserve"> </w:t>
+      </w:r>
+      <w:r>
+        <w:t xml:space="preserve">Peer mentor for new PhD students at UT-Dallas and member of Counselling Service at IIT Kanpur</w:t>
+      </w:r>
+    </w:p>
+    <w:p>
+      <w:pPr>
+        <w:pStyle w:val="Heading1"/>
+      </w:pPr>
+      <w:bookmarkStart w:id="36" w:name="course-projects"/>
+      <w:r>
+        <w:t xml:space="preserve">Course Projects</w:t>
+      </w:r>
+      <w:bookmarkEnd w:id="36"/>
+    </w:p>
+    <w:p>
+      <w:pPr>
+        <w:pStyle w:val="FirstParagraph"/>
       </w:pPr>
       <w:r>
         <w:rPr>
           <w:b/>
         </w:rPr>
-        <w:t xml:space="preserve">Mentorship:</w:t>
-      </w:r>
-      <w:r>
-        <w:t xml:space="preserve"> </w:t>
-      </w:r>
-      <w:r>
-        <w:t xml:space="preserve">Peer mentor for new PhD students at UT-Dallas and member of Counselling Service at IIT Kanpur</w:t>
+        <w:t xml:space="preserve">Faster Inference for Chow-Liu Trees</w:t>
+      </w:r>
+      <w:r>
+        <w:t xml:space="preserve"> </w:t>
+      </w:r>
+      <w:r>
+        <w:t xml:space="preserve">|</w:t>
+      </w:r>
+      <w:r>
+        <w:t xml:space="preserve"> </w:t>
+      </w:r>
+      <w:r>
+        <w:rPr>
+          <w:i/>
+        </w:rPr>
+        <w:t xml:space="preserve">Machine Learning</w:t>
+      </w:r>
+    </w:p>
+    <w:p>
+      <w:pPr>
+        <w:pStyle w:val="Compact"/>
+        <w:numPr>
+          <w:numId w:val="1011"/>
+          <w:ilvl w:val="0"/>
+        </w:numPr>
+      </w:pPr>
+      <w:r>
+        <w:t xml:space="preserve">Developed approximation algorithms for faster inference in Chow-Liu tree probabilistic graphical model</w:t>
+      </w:r>
+    </w:p>
+    <w:p>
+      <w:pPr>
+        <w:pStyle w:val="Compact"/>
+        <w:numPr>
+          <w:numId w:val="1011"/>
+          <w:ilvl w:val="0"/>
+        </w:numPr>
+      </w:pPr>
+      <w:r>
+        <w:t xml:space="preserve">Tried out sub-quadratic variants for minimum weight spanning tree computation &amp; compared with optimal setting</w:t>
+      </w:r>
+    </w:p>
+    <w:p>
+      <w:pPr>
+        <w:pStyle w:val="FirstParagraph"/>
+      </w:pPr>
+      <w:r>
+        <w:rPr>
+          <w:b/>
+        </w:rPr>
+        <w:t xml:space="preserve">Data Subset Selection</w:t>
+      </w:r>
+      <w:r>
+        <w:t xml:space="preserve"> </w:t>
+      </w:r>
+      <w:r>
+        <w:t xml:space="preserve">|</w:t>
+      </w:r>
+      <w:r>
+        <w:t xml:space="preserve"> </w:t>
+      </w:r>
+      <w:r>
+        <w:rPr>
+          <w:i/>
+        </w:rPr>
+        <w:t xml:space="preserve">Optimization Algorithms</w:t>
+      </w:r>
+    </w:p>
+    <w:p>
+      <w:pPr>
+        <w:pStyle w:val="Compact"/>
+        <w:numPr>
+          <w:numId w:val="1012"/>
+          <w:ilvl w:val="0"/>
+        </w:numPr>
+      </w:pPr>
+      <w:r>
+        <w:t xml:space="preserve">Framed subset selection from training data as an optimization problem with minimal impact on validation loss</w:t>
+      </w:r>
+    </w:p>
+    <w:p>
+      <w:pPr>
+        <w:pStyle w:val="Compact"/>
+        <w:numPr>
+          <w:numId w:val="1012"/>
+          <w:ilvl w:val="0"/>
+        </w:numPr>
+      </w:pPr>
+      <w:r>
+        <w:t xml:space="preserve">Utilized gradient approximation scheme to show utility on logistic regression and neural network models</w:t>
       </w:r>
     </w:p>
     <w:p>
       <w:pPr>
         <w:pStyle w:val="Heading1"/>
       </w:pPr>
-      <w:bookmarkStart w:id="35" w:name="course-projects"/>
-      <w:r>
-        <w:t xml:space="preserve">Course Projects</w:t>
-      </w:r>
-      <w:bookmarkEnd w:id="35"/>
-    </w:p>
-    <w:p>
-      <w:pPr>
-        <w:pStyle w:val="FirstParagraph"/>
-      </w:pPr>
-      <w:r>
-        <w:rPr>
-          <w:b/>
-        </w:rPr>
-        <w:t xml:space="preserve">Faster Inference for Chow-Liu Trees</w:t>
-      </w:r>
-      <w:r>
-        <w:t xml:space="preserve"> </w:t>
-      </w:r>
-      <w:r>
-        <w:t xml:space="preserve">|</w:t>
-      </w:r>
-      <w:r>
-        <w:t xml:space="preserve"> </w:t>
-      </w:r>
-      <w:r>
-        <w:rPr>
-          <w:i/>
-        </w:rPr>
-        <w:t xml:space="preserve">Machine Learning</w:t>
-      </w:r>
-    </w:p>
-    <w:p>
-      <w:pPr>
-        <w:pStyle w:val="Compact"/>
-        <w:numPr>
-          <w:numId w:val="1010"/>
-          <w:ilvl w:val="0"/>
-        </w:numPr>
-      </w:pPr>
-      <w:r>
-        <w:t xml:space="preserve">Developed approximation algorithms for faster inference in Chow-Liu tree probabilistic graphical model</w:t>
-      </w:r>
-    </w:p>
-    <w:p>
-      <w:pPr>
-        <w:pStyle w:val="Compact"/>
-        <w:numPr>
-          <w:numId w:val="1010"/>
-          <w:ilvl w:val="0"/>
-        </w:numPr>
-      </w:pPr>
-      <w:r>
-        <w:t xml:space="preserve">Tried out sub-quadratic variants for minimum weight spanning tree computation &amp; compared with optimal setting</w:t>
-      </w:r>
-    </w:p>
-    <w:p>
-      <w:pPr>
-        <w:pStyle w:val="FirstParagraph"/>
-      </w:pPr>
-      <w:r>
-        <w:rPr>
-          <w:b/>
-        </w:rPr>
-        <w:t xml:space="preserve">Data Subset Selection</w:t>
-      </w:r>
-      <w:r>
-        <w:t xml:space="preserve"> </w:t>
-      </w:r>
-      <w:r>
-        <w:t xml:space="preserve">|</w:t>
-      </w:r>
-      <w:r>
-        <w:t xml:space="preserve"> </w:t>
-      </w:r>
-      <w:r>
-        <w:rPr>
-          <w:i/>
-        </w:rPr>
-        <w:t xml:space="preserve">Optimization Algorithms</w:t>
-      </w:r>
-    </w:p>
-    <w:p>
-      <w:pPr>
-        <w:pStyle w:val="Compact"/>
-        <w:numPr>
-          <w:numId w:val="1011"/>
-          <w:ilvl w:val="0"/>
-        </w:numPr>
-      </w:pPr>
-      <w:r>
-        <w:t xml:space="preserve">Framed subset selection from training data as an optimization problem with minimal impact on validation loss</w:t>
-      </w:r>
-    </w:p>
-    <w:p>
-      <w:pPr>
-        <w:pStyle w:val="Compact"/>
-        <w:numPr>
-          <w:numId w:val="1011"/>
-          <w:ilvl w:val="0"/>
-        </w:numPr>
-      </w:pPr>
-      <w:r>
-        <w:t xml:space="preserve">Utilized gradient approximation scheme to show utility on logistic regression and neural network models</w:t>
-      </w:r>
-    </w:p>
-    <w:p>
-      <w:pPr>
-        <w:pStyle w:val="FirstParagraph"/>
-      </w:pPr>
-      <w:r>
-        <w:rPr>
-          <w:b/>
-        </w:rPr>
-        <w:t xml:space="preserve">Marching Cubes based Reconstruction</w:t>
-      </w:r>
-      <w:r>
-        <w:t xml:space="preserve"> </w:t>
-      </w:r>
-      <w:r>
-        <w:t xml:space="preserve">|</w:t>
-      </w:r>
-      <w:r>
-        <w:t xml:space="preserve"> </w:t>
-      </w:r>
-      <w:r>
-        <w:rPr>
-          <w:i/>
-        </w:rPr>
-        <w:t xml:space="preserve">Computer Graphics</w:t>
-      </w:r>
-    </w:p>
-    <w:p>
-      <w:pPr>
-        <w:pStyle w:val="Compact"/>
-        <w:numPr>
-          <w:numId w:val="1012"/>
-          <w:ilvl w:val="0"/>
-        </w:numPr>
-      </w:pPr>
-      <w:r>
-        <w:t xml:space="preserve">Implemented a base version of marching cubes algorithm for 3D iso-surface extraction using OpenGL and C++</w:t>
-      </w:r>
-    </w:p>
-    <w:p>
-      <w:pPr>
-        <w:pStyle w:val="Compact"/>
-        <w:numPr>
-          <w:numId w:val="1012"/>
-          <w:ilvl w:val="0"/>
-        </w:numPr>
-      </w:pPr>
-      <w:r>
-        <w:t xml:space="preserve">Improved initial results via better representation for vertex normal by averaging over faces for a vertex</w:t>
-      </w:r>
-    </w:p>
-    <w:p>
-      <w:pPr>
-        <w:pStyle w:val="Heading1"/>
-      </w:pPr>
-      <w:bookmarkStart w:id="36" w:name="academic-achievements"/>
+      <w:bookmarkStart w:id="37" w:name="academic-achievements"/>
       <w:r>
         <w:t xml:space="preserve">Academic Achievements</w:t>
       </w:r>
-      <w:bookmarkEnd w:id="36"/>
+      <w:bookmarkEnd w:id="37"/>
     </w:p>
     <w:p>
       <w:pPr>

</xml_diff>

<commit_message>
updated version with ICRA papers
</commit_message>
<xml_diff>
--- a/resume/CV_NinadK.docx
+++ b/resume/CV_NinadK.docx
@@ -796,9 +796,9 @@
       <w:pPr>
         <w:pStyle w:val="Heading1"/>
       </w:pPr>
-      <w:bookmarkStart w:id="32" w:name="publications"/>
-      <w:r>
-        <w:t xml:space="preserve">Publications</w:t>
+      <w:bookmarkStart w:id="32" w:name="relevant-publications"/>
+      <w:r>
+        <w:t xml:space="preserve">Relevant Publications</w:t>
       </w:r>
       <w:bookmarkEnd w:id="32"/>
     </w:p>
@@ -810,16 +810,19 @@
         </w:numPr>
       </w:pPr>
       <w:r>
-        <w:t xml:space="preserve">RISeg: Robot Interactive Object Segmentation via Body Frame-Invariant Features (</w:t>
+        <w:t xml:space="preserve">RISeg: Robot Interactive Object Segmentation via Body Frame-Invariant Features,</w:t>
+      </w:r>
+      <w:r>
+        <w:t xml:space="preserve"> </w:t>
       </w:r>
       <w:r>
         <w:rPr>
           <w:i/>
         </w:rPr>
-        <w:t xml:space="preserve">Under Review</w:t>
-      </w:r>
-      <w:r>
-        <w:t xml:space="preserve">)</w:t>
+        <w:t xml:space="preserve">In IEEE International Conference on Robotics and Automation (ICRA) 2024</w:t>
+      </w:r>
+      <w:r>
+        <w:t xml:space="preserve">.</w:t>
       </w:r>
     </w:p>
     <w:p>
@@ -830,31 +833,42 @@
         </w:numPr>
       </w:pPr>
       <w:r>
-        <w:t xml:space="preserve">SceneReplica: Benchmarking Real-World Robot Manipulation by Creating Replicable Scenes. (</w:t>
+        <w:t xml:space="preserve">SceneReplica: Benchmarking Real-World Robot Manipulation by Creating Replicable Scenes,</w:t>
+      </w:r>
+      <w:r>
+        <w:t xml:space="preserve"> </w:t>
       </w:r>
       <w:r>
         <w:rPr>
           <w:i/>
         </w:rPr>
-        <w:t xml:space="preserve">Under Review, ArXiV:</w:t>
+        <w:t xml:space="preserve">In IEEE International Conference on Robotics and Automation (ICRA) 2024</w:t>
+      </w:r>
+      <w:r>
+        <w:t xml:space="preserve">.</w:t>
+      </w:r>
+    </w:p>
+    <w:p>
+      <w:pPr>
+        <w:numPr>
+          <w:numId w:val="1009"/>
+          <w:ilvl w:val="0"/>
+        </w:numPr>
+      </w:pPr>
+      <w:r>
+        <w:t xml:space="preserve">CIS2VR: CNN-based Indoor Scan to VR Environment Authoring Framework,</w:t>
+      </w:r>
+      <w:r>
+        <w:t xml:space="preserve"> </w:t>
       </w:r>
       <w:r>
         <w:rPr>
           <w:i/>
         </w:rPr>
-        <w:t xml:space="preserve"> </w:t>
-      </w:r>
-      <w:hyperlink r:id="rId33">
-        <w:r>
-          <w:rPr>
-            <w:rStyle w:val="InternetLink"/>
-            <w:i/>
-          </w:rPr>
-          <w:t xml:space="preserve">2306.15620</w:t>
-        </w:r>
-      </w:hyperlink>
-      <w:r>
-        <w:t xml:space="preserve">)</w:t>
+        <w:t xml:space="preserve">In IEEE International Conference on AI &amp; extended and Virtual Reality (AIxVR) 2024</w:t>
+      </w:r>
+      <w:r>
+        <w:t xml:space="preserve">.</w:t>
       </w:r>
     </w:p>
     <w:p>
@@ -865,7 +879,7 @@
         </w:numPr>
       </w:pPr>
       <w:r>
-        <w:t xml:space="preserve">CIS2VR: CNN-based Indoor Scan to VR Environment Authoring Framework,</w:t>
+        <w:t xml:space="preserve">Self-Supervised Unseen Object Instance Segmentation via Long-Term Robot Interaction.</w:t>
       </w:r>
       <w:r>
         <w:t xml:space="preserve"> </w:t>
@@ -874,7 +888,7 @@
         <w:rPr>
           <w:i/>
         </w:rPr>
-        <w:t xml:space="preserve">In IEEE International Conference on AI &amp; extended and Virtual Reality (AIxVR) 2024</w:t>
+        <w:t xml:space="preserve">In Robotics: Science and Systems (RSS), 2023</w:t>
       </w:r>
       <w:r>
         <w:t xml:space="preserve">.</w:t>
@@ -888,7 +902,7 @@
         </w:numPr>
       </w:pPr>
       <w:r>
-        <w:t xml:space="preserve">Self-Supervised Unseen Object Instance Segmentation via Long-Term Robot Interaction.</w:t>
+        <w:t xml:space="preserve">Skeletal Point Representations with Geometric Deep Learning.</w:t>
       </w:r>
       <w:r>
         <w:t xml:space="preserve"> </w:t>
@@ -897,10 +911,7 @@
         <w:rPr>
           <w:i/>
         </w:rPr>
-        <w:t xml:space="preserve">In Robotics: Science and Systems (RSS), 2023</w:t>
-      </w:r>
-      <w:r>
-        <w:t xml:space="preserve">.</w:t>
+        <w:t xml:space="preserve">In IEEE International Symposium on Biomedical Imaging (ISBI), 2023.</w:t>
       </w:r>
     </w:p>
     <w:p>
@@ -911,7 +922,7 @@
         </w:numPr>
       </w:pPr>
       <w:r>
-        <w:t xml:space="preserve">Skeletal Point Representations with Geometric Deep Learning.</w:t>
+        <w:t xml:space="preserve">NeuralGrasps: Learning Implicit Representations for Grasps of Multiple Robotic Hands.</w:t>
       </w:r>
       <w:r>
         <w:t xml:space="preserve"> </w:t>
@@ -920,7 +931,7 @@
         <w:rPr>
           <w:i/>
         </w:rPr>
-        <w:t xml:space="preserve">In IEEE International Symposium on Biomedical Imaging (ISBI), 2023.</w:t>
+        <w:t xml:space="preserve">In Conference on Robot Learning (CoRL), 2022.</w:t>
       </w:r>
     </w:p>
     <w:p>
@@ -931,7 +942,7 @@
         </w:numPr>
       </w:pPr>
       <w:r>
-        <w:t xml:space="preserve">NeuralGrasps: Learning Implicit Representations for Grasps of Multiple Robotic Hands.</w:t>
+        <w:t xml:space="preserve">Virtepex: Virtual Remote Tele-Physical Examination System.</w:t>
       </w:r>
       <w:r>
         <w:t xml:space="preserve"> </w:t>
@@ -940,7 +951,7 @@
         <w:rPr>
           <w:i/>
         </w:rPr>
-        <w:t xml:space="preserve">In Conference on Robot Learning (CoRL), 2022.</w:t>
+        <w:t xml:space="preserve">In ACM SIGCHI Conference on Designing Interactive Systems (DIS), 2022.</w:t>
       </w:r>
     </w:p>
     <w:p>
@@ -951,7 +962,7 @@
         </w:numPr>
       </w:pPr>
       <w:r>
-        <w:t xml:space="preserve">Virtepex: Virtual Remote Tele-Physical Examination System.</w:t>
+        <w:t xml:space="preserve">Submodular combinatorial information measures with applications in machine learning.</w:t>
       </w:r>
       <w:r>
         <w:t xml:space="preserve"> </w:t>
@@ -960,46 +971,6 @@
         <w:rPr>
           <w:i/>
         </w:rPr>
-        <w:t xml:space="preserve">In ACM SIGCHI Conference on Designing Interactive Systems (DIS), 2022.</w:t>
-      </w:r>
-    </w:p>
-    <w:p>
-      <w:pPr>
-        <w:numPr>
-          <w:numId w:val="1009"/>
-          <w:ilvl w:val="0"/>
-        </w:numPr>
-      </w:pPr>
-      <w:r>
-        <w:t xml:space="preserve">Generalized submodular information measures: Theoretical properties, examples, optimization algorithms, and applications.</w:t>
-      </w:r>
-      <w:r>
-        <w:t xml:space="preserve"> </w:t>
-      </w:r>
-      <w:r>
-        <w:rPr>
-          <w:i/>
-        </w:rPr>
-        <w:t xml:space="preserve">In IEEE Transactions on Information Theory Journal, 2021.</w:t>
-      </w:r>
-    </w:p>
-    <w:p>
-      <w:pPr>
-        <w:numPr>
-          <w:numId w:val="1009"/>
-          <w:ilvl w:val="0"/>
-        </w:numPr>
-      </w:pPr>
-      <w:r>
-        <w:t xml:space="preserve">Submodular combinatorial information measures with applications in machine learning.</w:t>
-      </w:r>
-      <w:r>
-        <w:t xml:space="preserve"> </w:t>
-      </w:r>
-      <w:r>
-        <w:rPr>
-          <w:i/>
-        </w:rPr>
         <w:t xml:space="preserve">In International Conference on Algorithmic Learning Theory (ALT), 2021.</w:t>
       </w:r>
     </w:p>
@@ -1007,11 +978,11 @@
       <w:pPr>
         <w:pStyle w:val="Heading1"/>
       </w:pPr>
-      <w:bookmarkStart w:id="34" w:name="other-experience"/>
+      <w:bookmarkStart w:id="33" w:name="other-experience"/>
       <w:r>
         <w:t xml:space="preserve">Other Experience</w:t>
       </w:r>
-      <w:bookmarkEnd w:id="34"/>
+      <w:bookmarkEnd w:id="33"/>
     </w:p>
     <w:p>
       <w:pPr>
@@ -1045,12 +1016,12 @@
         </w:numPr>
       </w:pPr>
       <w:r>
-        <w:t xml:space="preserve">Organized the</w:t>
-      </w:r>
-      <w:r>
-        <w:t xml:space="preserve"> </w:t>
-      </w:r>
-      <w:hyperlink r:id="rId35">
+        <w:t xml:space="preserve">Workshop organizer for</w:t>
+      </w:r>
+      <w:r>
+        <w:t xml:space="preserve"> </w:t>
+      </w:r>
+      <w:hyperlink r:id="rId34">
         <w:r>
           <w:rPr>
             <w:rStyle w:val="InternetLink"/>
@@ -1103,121 +1074,121 @@
       <w:pPr>
         <w:pStyle w:val="Heading1"/>
       </w:pPr>
-      <w:bookmarkStart w:id="36" w:name="course-projects"/>
+      <w:bookmarkStart w:id="35" w:name="course-projects"/>
       <w:r>
         <w:t xml:space="preserve">Course Projects</w:t>
       </w:r>
+      <w:bookmarkEnd w:id="35"/>
+    </w:p>
+    <w:p>
+      <w:pPr>
+        <w:pStyle w:val="FirstParagraph"/>
+      </w:pPr>
+      <w:r>
+        <w:rPr>
+          <w:b/>
+        </w:rPr>
+        <w:t xml:space="preserve">Faster Inference for Chow-Liu Trees</w:t>
+      </w:r>
+      <w:r>
+        <w:t xml:space="preserve"> </w:t>
+      </w:r>
+      <w:r>
+        <w:t xml:space="preserve">|</w:t>
+      </w:r>
+      <w:r>
+        <w:t xml:space="preserve"> </w:t>
+      </w:r>
+      <w:r>
+        <w:rPr>
+          <w:i/>
+        </w:rPr>
+        <w:t xml:space="preserve">Machine Learning</w:t>
+      </w:r>
+    </w:p>
+    <w:p>
+      <w:pPr>
+        <w:pStyle w:val="Compact"/>
+        <w:numPr>
+          <w:numId w:val="1011"/>
+          <w:ilvl w:val="0"/>
+        </w:numPr>
+      </w:pPr>
+      <w:r>
+        <w:t xml:space="preserve">Developed approximation algorithms for faster inference in Chow-Liu tree probabilistic graphical model</w:t>
+      </w:r>
+    </w:p>
+    <w:p>
+      <w:pPr>
+        <w:pStyle w:val="Compact"/>
+        <w:numPr>
+          <w:numId w:val="1011"/>
+          <w:ilvl w:val="0"/>
+        </w:numPr>
+      </w:pPr>
+      <w:r>
+        <w:t xml:space="preserve">Tried out sub-quadratic variants for minimum weight spanning tree computation &amp; compared with optimal setting</w:t>
+      </w:r>
+    </w:p>
+    <w:p>
+      <w:pPr>
+        <w:pStyle w:val="FirstParagraph"/>
+      </w:pPr>
+      <w:r>
+        <w:rPr>
+          <w:b/>
+        </w:rPr>
+        <w:t xml:space="preserve">Data Subset Selection</w:t>
+      </w:r>
+      <w:r>
+        <w:t xml:space="preserve"> </w:t>
+      </w:r>
+      <w:r>
+        <w:t xml:space="preserve">|</w:t>
+      </w:r>
+      <w:r>
+        <w:t xml:space="preserve"> </w:t>
+      </w:r>
+      <w:r>
+        <w:rPr>
+          <w:i/>
+        </w:rPr>
+        <w:t xml:space="preserve">Optimization Algorithms</w:t>
+      </w:r>
+    </w:p>
+    <w:p>
+      <w:pPr>
+        <w:pStyle w:val="Compact"/>
+        <w:numPr>
+          <w:numId w:val="1012"/>
+          <w:ilvl w:val="0"/>
+        </w:numPr>
+      </w:pPr>
+      <w:r>
+        <w:t xml:space="preserve">Framed subset selection from training data as an optimization problem with minimal impact on validation loss</w:t>
+      </w:r>
+    </w:p>
+    <w:p>
+      <w:pPr>
+        <w:pStyle w:val="Compact"/>
+        <w:numPr>
+          <w:numId w:val="1012"/>
+          <w:ilvl w:val="0"/>
+        </w:numPr>
+      </w:pPr>
+      <w:r>
+        <w:t xml:space="preserve">Utilized gradient approximation scheme to show utility on logistic regression and neural network models</w:t>
+      </w:r>
+    </w:p>
+    <w:p>
+      <w:pPr>
+        <w:pStyle w:val="Heading1"/>
+      </w:pPr>
+      <w:bookmarkStart w:id="36" w:name="academic-achievements"/>
+      <w:r>
+        <w:t xml:space="preserve">Academic Achievements</w:t>
+      </w:r>
       <w:bookmarkEnd w:id="36"/>
-    </w:p>
-    <w:p>
-      <w:pPr>
-        <w:pStyle w:val="FirstParagraph"/>
-      </w:pPr>
-      <w:r>
-        <w:rPr>
-          <w:b/>
-        </w:rPr>
-        <w:t xml:space="preserve">Faster Inference for Chow-Liu Trees</w:t>
-      </w:r>
-      <w:r>
-        <w:t xml:space="preserve"> </w:t>
-      </w:r>
-      <w:r>
-        <w:t xml:space="preserve">|</w:t>
-      </w:r>
-      <w:r>
-        <w:t xml:space="preserve"> </w:t>
-      </w:r>
-      <w:r>
-        <w:rPr>
-          <w:i/>
-        </w:rPr>
-        <w:t xml:space="preserve">Machine Learning</w:t>
-      </w:r>
-    </w:p>
-    <w:p>
-      <w:pPr>
-        <w:pStyle w:val="Compact"/>
-        <w:numPr>
-          <w:numId w:val="1011"/>
-          <w:ilvl w:val="0"/>
-        </w:numPr>
-      </w:pPr>
-      <w:r>
-        <w:t xml:space="preserve">Developed approximation algorithms for faster inference in Chow-Liu tree probabilistic graphical model</w:t>
-      </w:r>
-    </w:p>
-    <w:p>
-      <w:pPr>
-        <w:pStyle w:val="Compact"/>
-        <w:numPr>
-          <w:numId w:val="1011"/>
-          <w:ilvl w:val="0"/>
-        </w:numPr>
-      </w:pPr>
-      <w:r>
-        <w:t xml:space="preserve">Tried out sub-quadratic variants for minimum weight spanning tree computation &amp; compared with optimal setting</w:t>
-      </w:r>
-    </w:p>
-    <w:p>
-      <w:pPr>
-        <w:pStyle w:val="FirstParagraph"/>
-      </w:pPr>
-      <w:r>
-        <w:rPr>
-          <w:b/>
-        </w:rPr>
-        <w:t xml:space="preserve">Data Subset Selection</w:t>
-      </w:r>
-      <w:r>
-        <w:t xml:space="preserve"> </w:t>
-      </w:r>
-      <w:r>
-        <w:t xml:space="preserve">|</w:t>
-      </w:r>
-      <w:r>
-        <w:t xml:space="preserve"> </w:t>
-      </w:r>
-      <w:r>
-        <w:rPr>
-          <w:i/>
-        </w:rPr>
-        <w:t xml:space="preserve">Optimization Algorithms</w:t>
-      </w:r>
-    </w:p>
-    <w:p>
-      <w:pPr>
-        <w:pStyle w:val="Compact"/>
-        <w:numPr>
-          <w:numId w:val="1012"/>
-          <w:ilvl w:val="0"/>
-        </w:numPr>
-      </w:pPr>
-      <w:r>
-        <w:t xml:space="preserve">Framed subset selection from training data as an optimization problem with minimal impact on validation loss</w:t>
-      </w:r>
-    </w:p>
-    <w:p>
-      <w:pPr>
-        <w:pStyle w:val="Compact"/>
-        <w:numPr>
-          <w:numId w:val="1012"/>
-          <w:ilvl w:val="0"/>
-        </w:numPr>
-      </w:pPr>
-      <w:r>
-        <w:t xml:space="preserve">Utilized gradient approximation scheme to show utility on logistic regression and neural network models</w:t>
-      </w:r>
-    </w:p>
-    <w:p>
-      <w:pPr>
-        <w:pStyle w:val="Heading1"/>
-      </w:pPr>
-      <w:bookmarkStart w:id="37" w:name="academic-achievements"/>
-      <w:r>
-        <w:t xml:space="preserve">Academic Achievements</w:t>
-      </w:r>
-      <w:bookmarkEnd w:id="37"/>
     </w:p>
     <w:p>
       <w:pPr>

</xml_diff>